<commit_message>
tag sync and ppu comand
</commit_message>
<xml_diff>
--- a/H7POSCAM/Tags/printable_a5.docx
+++ b/H7POSCAM/Tags/printable_a5.docx
@@ -113,6 +113,9 @@
         </w:drawing>
       </w:r>
       <w:r>
+        <w:t xml:space="preserve"> </w:t>
+      </w:r>
+      <w:r>
         <w:rPr>
           <w:noProof/>
         </w:rPr>
@@ -168,8 +171,6 @@
       <w:r>
         <w:t xml:space="preserve"> </w:t>
       </w:r>
-      <w:bookmarkStart w:id="0" w:name="_GoBack"/>
-      <w:bookmarkEnd w:id="0"/>
       <w:r>
         <w:rPr>
           <w:noProof/>
@@ -448,6 +449,9 @@
         </w:drawing>
       </w:r>
       <w:r>
+        <w:t xml:space="preserve"> </w:t>
+      </w:r>
+      <w:r>
         <w:rPr>
           <w:noProof/>
         </w:rPr>
@@ -556,9 +560,575 @@
           </wp:inline>
         </w:drawing>
       </w:r>
+      <w:r>
+        <w:t xml:space="preserve"> </w:t>
+      </w:r>
+      <w:r>
+        <w:rPr>
+          <w:noProof/>
+        </w:rPr>
+        <w:drawing>
+          <wp:inline distT="0" distB="0" distL="0" distR="0" wp14:anchorId="1DC20A05" wp14:editId="3807228E">
+            <wp:extent cx="1409700" cy="1824235"/>
+            <wp:effectExtent l="0" t="0" r="0" b="5080"/>
+            <wp:docPr id="21" name="Picture 1"/>
+            <wp:cNvGraphicFramePr>
+              <a:graphicFrameLocks xmlns:a="http://schemas.openxmlformats.org/drawingml/2006/main" noChangeAspect="1"/>
+            </wp:cNvGraphicFramePr>
+            <a:graphic xmlns:a="http://schemas.openxmlformats.org/drawingml/2006/main">
+              <a:graphicData uri="http://schemas.openxmlformats.org/drawingml/2006/picture">
+                <pic:pic xmlns:pic="http://schemas.openxmlformats.org/drawingml/2006/picture">
+                  <pic:nvPicPr>
+                    <pic:cNvPr id="0" name="Picture 1"/>
+                    <pic:cNvPicPr>
+                      <a:picLocks noChangeAspect="1" noChangeArrowheads="1"/>
+                    </pic:cNvPicPr>
+                  </pic:nvPicPr>
+                  <pic:blipFill>
+                    <a:blip r:embed="rId5" cstate="print">
+                      <a:extLst>
+                        <a:ext uri="{28A0092B-C50C-407E-A947-70E740481C1C}">
+                          <a14:useLocalDpi xmlns:a14="http://schemas.microsoft.com/office/drawing/2010/main" val="0"/>
+                        </a:ext>
+                      </a:extLst>
+                    </a:blip>
+                    <a:srcRect/>
+                    <a:stretch>
+                      <a:fillRect/>
+                    </a:stretch>
+                  </pic:blipFill>
+                  <pic:spPr bwMode="auto">
+                    <a:xfrm>
+                      <a:off x="0" y="0"/>
+                      <a:ext cx="1426030" cy="1845367"/>
+                    </a:xfrm>
+                    <a:prstGeom prst="rect">
+                      <a:avLst/>
+                    </a:prstGeom>
+                    <a:noFill/>
+                    <a:ln>
+                      <a:noFill/>
+                    </a:ln>
+                  </pic:spPr>
+                </pic:pic>
+              </a:graphicData>
+            </a:graphic>
+          </wp:inline>
+        </w:drawing>
+      </w:r>
+      <w:r>
+        <w:t xml:space="preserve"> </w:t>
+      </w:r>
+      <w:r>
+        <w:rPr>
+          <w:noProof/>
+        </w:rPr>
+        <w:drawing>
+          <wp:inline distT="0" distB="0" distL="0" distR="0" wp14:anchorId="04C57908" wp14:editId="26C0DA69">
+            <wp:extent cx="1420495" cy="1838206"/>
+            <wp:effectExtent l="0" t="0" r="8255" b="0"/>
+            <wp:docPr id="22" name="Picture 2"/>
+            <wp:cNvGraphicFramePr>
+              <a:graphicFrameLocks xmlns:a="http://schemas.openxmlformats.org/drawingml/2006/main" noChangeAspect="1"/>
+            </wp:cNvGraphicFramePr>
+            <a:graphic xmlns:a="http://schemas.openxmlformats.org/drawingml/2006/main">
+              <a:graphicData uri="http://schemas.openxmlformats.org/drawingml/2006/picture">
+                <pic:pic xmlns:pic="http://schemas.openxmlformats.org/drawingml/2006/picture">
+                  <pic:nvPicPr>
+                    <pic:cNvPr id="0" name="Picture 3"/>
+                    <pic:cNvPicPr>
+                      <a:picLocks noChangeAspect="1" noChangeArrowheads="1"/>
+                    </pic:cNvPicPr>
+                  </pic:nvPicPr>
+                  <pic:blipFill>
+                    <a:blip r:embed="rId6" cstate="print">
+                      <a:extLst>
+                        <a:ext uri="{28A0092B-C50C-407E-A947-70E740481C1C}">
+                          <a14:useLocalDpi xmlns:a14="http://schemas.microsoft.com/office/drawing/2010/main" val="0"/>
+                        </a:ext>
+                      </a:extLst>
+                    </a:blip>
+                    <a:srcRect/>
+                    <a:stretch>
+                      <a:fillRect/>
+                    </a:stretch>
+                  </pic:blipFill>
+                  <pic:spPr bwMode="auto">
+                    <a:xfrm>
+                      <a:off x="0" y="0"/>
+                      <a:ext cx="1466349" cy="1897544"/>
+                    </a:xfrm>
+                    <a:prstGeom prst="rect">
+                      <a:avLst/>
+                    </a:prstGeom>
+                    <a:noFill/>
+                    <a:ln>
+                      <a:noFill/>
+                    </a:ln>
+                  </pic:spPr>
+                </pic:pic>
+              </a:graphicData>
+            </a:graphic>
+          </wp:inline>
+        </w:drawing>
+      </w:r>
+      <w:r>
+        <w:t xml:space="preserve"> </w:t>
+      </w:r>
+      <w:r>
+        <w:rPr>
+          <w:noProof/>
+        </w:rPr>
+        <w:drawing>
+          <wp:inline distT="0" distB="0" distL="0" distR="0" wp14:anchorId="4F87B1F4" wp14:editId="23C2C63E">
+            <wp:extent cx="1409700" cy="1824233"/>
+            <wp:effectExtent l="0" t="0" r="0" b="5080"/>
+            <wp:docPr id="23" name="Picture 4"/>
+            <wp:cNvGraphicFramePr>
+              <a:graphicFrameLocks xmlns:a="http://schemas.openxmlformats.org/drawingml/2006/main" noChangeAspect="1"/>
+            </wp:cNvGraphicFramePr>
+            <a:graphic xmlns:a="http://schemas.openxmlformats.org/drawingml/2006/main">
+              <a:graphicData uri="http://schemas.openxmlformats.org/drawingml/2006/picture">
+                <pic:pic xmlns:pic="http://schemas.openxmlformats.org/drawingml/2006/picture">
+                  <pic:nvPicPr>
+                    <pic:cNvPr id="0" name="Picture 6"/>
+                    <pic:cNvPicPr>
+                      <a:picLocks noChangeAspect="1" noChangeArrowheads="1"/>
+                    </pic:cNvPicPr>
+                  </pic:nvPicPr>
+                  <pic:blipFill>
+                    <a:blip r:embed="rId7" cstate="print">
+                      <a:extLst>
+                        <a:ext uri="{28A0092B-C50C-407E-A947-70E740481C1C}">
+                          <a14:useLocalDpi xmlns:a14="http://schemas.microsoft.com/office/drawing/2010/main" val="0"/>
+                        </a:ext>
+                      </a:extLst>
+                    </a:blip>
+                    <a:srcRect/>
+                    <a:stretch>
+                      <a:fillRect/>
+                    </a:stretch>
+                  </pic:blipFill>
+                  <pic:spPr bwMode="auto">
+                    <a:xfrm>
+                      <a:off x="0" y="0"/>
+                      <a:ext cx="1430215" cy="1850780"/>
+                    </a:xfrm>
+                    <a:prstGeom prst="rect">
+                      <a:avLst/>
+                    </a:prstGeom>
+                    <a:noFill/>
+                    <a:ln>
+                      <a:noFill/>
+                    </a:ln>
+                  </pic:spPr>
+                </pic:pic>
+              </a:graphicData>
+            </a:graphic>
+          </wp:inline>
+        </w:drawing>
+      </w:r>
+      <w:r>
+        <w:t xml:space="preserve"> </w:t>
+      </w:r>
+      <w:r>
+        <w:rPr>
+          <w:noProof/>
+        </w:rPr>
+        <w:drawing>
+          <wp:inline distT="0" distB="0" distL="0" distR="0" wp14:anchorId="023C01E2" wp14:editId="5320E7E8">
+            <wp:extent cx="1419225" cy="1836559"/>
+            <wp:effectExtent l="0" t="0" r="0" b="0"/>
+            <wp:docPr id="24" name="Picture 3"/>
+            <wp:cNvGraphicFramePr>
+              <a:graphicFrameLocks xmlns:a="http://schemas.openxmlformats.org/drawingml/2006/main" noChangeAspect="1"/>
+            </wp:cNvGraphicFramePr>
+            <a:graphic xmlns:a="http://schemas.openxmlformats.org/drawingml/2006/main">
+              <a:graphicData uri="http://schemas.openxmlformats.org/drawingml/2006/picture">
+                <pic:pic xmlns:pic="http://schemas.openxmlformats.org/drawingml/2006/picture">
+                  <pic:nvPicPr>
+                    <pic:cNvPr id="0" name="Picture 5"/>
+                    <pic:cNvPicPr>
+                      <a:picLocks noChangeAspect="1" noChangeArrowheads="1"/>
+                    </pic:cNvPicPr>
+                  </pic:nvPicPr>
+                  <pic:blipFill>
+                    <a:blip r:embed="rId8" cstate="print">
+                      <a:extLst>
+                        <a:ext uri="{28A0092B-C50C-407E-A947-70E740481C1C}">
+                          <a14:useLocalDpi xmlns:a14="http://schemas.microsoft.com/office/drawing/2010/main" val="0"/>
+                        </a:ext>
+                      </a:extLst>
+                    </a:blip>
+                    <a:srcRect/>
+                    <a:stretch>
+                      <a:fillRect/>
+                    </a:stretch>
+                  </pic:blipFill>
+                  <pic:spPr bwMode="auto">
+                    <a:xfrm>
+                      <a:off x="0" y="0"/>
+                      <a:ext cx="1443398" cy="1867840"/>
+                    </a:xfrm>
+                    <a:prstGeom prst="rect">
+                      <a:avLst/>
+                    </a:prstGeom>
+                    <a:noFill/>
+                    <a:ln>
+                      <a:noFill/>
+                    </a:ln>
+                  </pic:spPr>
+                </pic:pic>
+              </a:graphicData>
+            </a:graphic>
+          </wp:inline>
+        </w:drawing>
+      </w:r>
+      <w:r>
+        <w:t xml:space="preserve"> </w:t>
+      </w:r>
+      <w:r>
+        <w:rPr>
+          <w:noProof/>
+        </w:rPr>
+        <w:drawing>
+          <wp:inline distT="0" distB="0" distL="0" distR="0" wp14:anchorId="306DA0F3" wp14:editId="78C469CF">
+            <wp:extent cx="1409700" cy="1824235"/>
+            <wp:effectExtent l="0" t="0" r="0" b="5080"/>
+            <wp:docPr id="25" name="Picture 6"/>
+            <wp:cNvGraphicFramePr>
+              <a:graphicFrameLocks xmlns:a="http://schemas.openxmlformats.org/drawingml/2006/main" noChangeAspect="1"/>
+            </wp:cNvGraphicFramePr>
+            <a:graphic xmlns:a="http://schemas.openxmlformats.org/drawingml/2006/main">
+              <a:graphicData uri="http://schemas.openxmlformats.org/drawingml/2006/picture">
+                <pic:pic xmlns:pic="http://schemas.openxmlformats.org/drawingml/2006/picture">
+                  <pic:nvPicPr>
+                    <pic:cNvPr id="0" name="Picture 10"/>
+                    <pic:cNvPicPr>
+                      <a:picLocks noChangeAspect="1" noChangeArrowheads="1"/>
+                    </pic:cNvPicPr>
+                  </pic:nvPicPr>
+                  <pic:blipFill>
+                    <a:blip r:embed="rId9" cstate="print">
+                      <a:extLst>
+                        <a:ext uri="{28A0092B-C50C-407E-A947-70E740481C1C}">
+                          <a14:useLocalDpi xmlns:a14="http://schemas.microsoft.com/office/drawing/2010/main" val="0"/>
+                        </a:ext>
+                      </a:extLst>
+                    </a:blip>
+                    <a:srcRect/>
+                    <a:stretch>
+                      <a:fillRect/>
+                    </a:stretch>
+                  </pic:blipFill>
+                  <pic:spPr bwMode="auto">
+                    <a:xfrm>
+                      <a:off x="0" y="0"/>
+                      <a:ext cx="1452404" cy="1879497"/>
+                    </a:xfrm>
+                    <a:prstGeom prst="rect">
+                      <a:avLst/>
+                    </a:prstGeom>
+                    <a:noFill/>
+                    <a:ln>
+                      <a:noFill/>
+                    </a:ln>
+                  </pic:spPr>
+                </pic:pic>
+              </a:graphicData>
+            </a:graphic>
+          </wp:inline>
+        </w:drawing>
+      </w:r>
+      <w:r>
+        <w:t xml:space="preserve"> </w:t>
+      </w:r>
+      <w:r>
+        <w:rPr>
+          <w:noProof/>
+        </w:rPr>
+        <w:drawing>
+          <wp:inline distT="0" distB="0" distL="0" distR="0" wp14:anchorId="221C1ABE" wp14:editId="2B3ABE45">
+            <wp:extent cx="1412875" cy="1828342"/>
+            <wp:effectExtent l="0" t="0" r="0" b="635"/>
+            <wp:docPr id="26" name="Picture 7"/>
+            <wp:cNvGraphicFramePr>
+              <a:graphicFrameLocks xmlns:a="http://schemas.openxmlformats.org/drawingml/2006/main" noChangeAspect="1"/>
+            </wp:cNvGraphicFramePr>
+            <a:graphic xmlns:a="http://schemas.openxmlformats.org/drawingml/2006/main">
+              <a:graphicData uri="http://schemas.openxmlformats.org/drawingml/2006/picture">
+                <pic:pic xmlns:pic="http://schemas.openxmlformats.org/drawingml/2006/picture">
+                  <pic:nvPicPr>
+                    <pic:cNvPr id="0" name="Picture 11"/>
+                    <pic:cNvPicPr>
+                      <a:picLocks noChangeAspect="1" noChangeArrowheads="1"/>
+                    </pic:cNvPicPr>
+                  </pic:nvPicPr>
+                  <pic:blipFill>
+                    <a:blip r:embed="rId10" cstate="print">
+                      <a:extLst>
+                        <a:ext uri="{28A0092B-C50C-407E-A947-70E740481C1C}">
+                          <a14:useLocalDpi xmlns:a14="http://schemas.microsoft.com/office/drawing/2010/main" val="0"/>
+                        </a:ext>
+                      </a:extLst>
+                    </a:blip>
+                    <a:srcRect/>
+                    <a:stretch>
+                      <a:fillRect/>
+                    </a:stretch>
+                  </pic:blipFill>
+                  <pic:spPr bwMode="auto">
+                    <a:xfrm>
+                      <a:off x="0" y="0"/>
+                      <a:ext cx="1412875" cy="1828342"/>
+                    </a:xfrm>
+                    <a:prstGeom prst="rect">
+                      <a:avLst/>
+                    </a:prstGeom>
+                    <a:noFill/>
+                    <a:ln>
+                      <a:noFill/>
+                    </a:ln>
+                  </pic:spPr>
+                </pic:pic>
+              </a:graphicData>
+            </a:graphic>
+          </wp:inline>
+        </w:drawing>
+      </w:r>
+      <w:r>
+        <w:t xml:space="preserve"> </w:t>
+      </w:r>
+      <w:r>
+        <w:rPr>
+          <w:noProof/>
+        </w:rPr>
+        <w:drawing>
+          <wp:inline distT="0" distB="0" distL="0" distR="0" wp14:anchorId="07A22F57" wp14:editId="73FEE103">
+            <wp:extent cx="1410287" cy="1824990"/>
+            <wp:effectExtent l="0" t="0" r="0" b="3810"/>
+            <wp:docPr id="27" name="Picture 5"/>
+            <wp:cNvGraphicFramePr>
+              <a:graphicFrameLocks xmlns:a="http://schemas.openxmlformats.org/drawingml/2006/main" noChangeAspect="1"/>
+            </wp:cNvGraphicFramePr>
+            <a:graphic xmlns:a="http://schemas.openxmlformats.org/drawingml/2006/main">
+              <a:graphicData uri="http://schemas.openxmlformats.org/drawingml/2006/picture">
+                <pic:pic xmlns:pic="http://schemas.openxmlformats.org/drawingml/2006/picture">
+                  <pic:nvPicPr>
+                    <pic:cNvPr id="0" name="Picture 9"/>
+                    <pic:cNvPicPr>
+                      <a:picLocks noChangeAspect="1" noChangeArrowheads="1"/>
+                    </pic:cNvPicPr>
+                  </pic:nvPicPr>
+                  <pic:blipFill>
+                    <a:blip r:embed="rId11" cstate="print">
+                      <a:extLst>
+                        <a:ext uri="{28A0092B-C50C-407E-A947-70E740481C1C}">
+                          <a14:useLocalDpi xmlns:a14="http://schemas.microsoft.com/office/drawing/2010/main" val="0"/>
+                        </a:ext>
+                      </a:extLst>
+                    </a:blip>
+                    <a:srcRect/>
+                    <a:stretch>
+                      <a:fillRect/>
+                    </a:stretch>
+                  </pic:blipFill>
+                  <pic:spPr bwMode="auto">
+                    <a:xfrm>
+                      <a:off x="0" y="0"/>
+                      <a:ext cx="1488715" cy="1926480"/>
+                    </a:xfrm>
+                    <a:prstGeom prst="rect">
+                      <a:avLst/>
+                    </a:prstGeom>
+                    <a:noFill/>
+                    <a:ln>
+                      <a:noFill/>
+                    </a:ln>
+                  </pic:spPr>
+                </pic:pic>
+              </a:graphicData>
+            </a:graphic>
+          </wp:inline>
+        </w:drawing>
+      </w:r>
+      <w:r>
+        <w:t xml:space="preserve"> </w:t>
+      </w:r>
+      <w:r>
+        <w:rPr>
+          <w:noProof/>
+        </w:rPr>
+        <w:drawing>
+          <wp:inline distT="0" distB="0" distL="0" distR="0" wp14:anchorId="140B2A13" wp14:editId="0B59E9A8">
+            <wp:extent cx="1421095" cy="1838980"/>
+            <wp:effectExtent l="0" t="0" r="8255" b="0"/>
+            <wp:docPr id="28" name="Picture 10"/>
+            <wp:cNvGraphicFramePr>
+              <a:graphicFrameLocks xmlns:a="http://schemas.openxmlformats.org/drawingml/2006/main" noChangeAspect="1"/>
+            </wp:cNvGraphicFramePr>
+            <a:graphic xmlns:a="http://schemas.openxmlformats.org/drawingml/2006/main">
+              <a:graphicData uri="http://schemas.openxmlformats.org/drawingml/2006/picture">
+                <pic:pic xmlns:pic="http://schemas.openxmlformats.org/drawingml/2006/picture">
+                  <pic:nvPicPr>
+                    <pic:cNvPr id="0" name="Picture 17"/>
+                    <pic:cNvPicPr>
+                      <a:picLocks noChangeAspect="1" noChangeArrowheads="1"/>
+                    </pic:cNvPicPr>
+                  </pic:nvPicPr>
+                  <pic:blipFill>
+                    <a:blip r:embed="rId12" cstate="print">
+                      <a:extLst>
+                        <a:ext uri="{28A0092B-C50C-407E-A947-70E740481C1C}">
+                          <a14:useLocalDpi xmlns:a14="http://schemas.microsoft.com/office/drawing/2010/main" val="0"/>
+                        </a:ext>
+                      </a:extLst>
+                    </a:blip>
+                    <a:srcRect/>
+                    <a:stretch>
+                      <a:fillRect/>
+                    </a:stretch>
+                  </pic:blipFill>
+                  <pic:spPr bwMode="auto">
+                    <a:xfrm>
+                      <a:off x="0" y="0"/>
+                      <a:ext cx="1472597" cy="1905626"/>
+                    </a:xfrm>
+                    <a:prstGeom prst="rect">
+                      <a:avLst/>
+                    </a:prstGeom>
+                    <a:noFill/>
+                    <a:ln>
+                      <a:noFill/>
+                    </a:ln>
+                  </pic:spPr>
+                </pic:pic>
+              </a:graphicData>
+            </a:graphic>
+          </wp:inline>
+        </w:drawing>
+      </w:r>
+      <w:r>
+        <w:t xml:space="preserve"> </w:t>
+      </w:r>
+      <w:bookmarkStart w:id="0" w:name="_GoBack"/>
+      <w:bookmarkEnd w:id="0"/>
+      <w:r>
+        <w:rPr>
+          <w:noProof/>
+        </w:rPr>
+        <w:drawing>
+          <wp:inline distT="0" distB="0" distL="0" distR="0" wp14:anchorId="136581D7" wp14:editId="3832C43C">
+            <wp:extent cx="1419225" cy="1836560"/>
+            <wp:effectExtent l="0" t="0" r="0" b="0"/>
+            <wp:docPr id="29" name="Picture 9"/>
+            <wp:cNvGraphicFramePr>
+              <a:graphicFrameLocks xmlns:a="http://schemas.openxmlformats.org/drawingml/2006/main" noChangeAspect="1"/>
+            </wp:cNvGraphicFramePr>
+            <a:graphic xmlns:a="http://schemas.openxmlformats.org/drawingml/2006/main">
+              <a:graphicData uri="http://schemas.openxmlformats.org/drawingml/2006/picture">
+                <pic:pic xmlns:pic="http://schemas.openxmlformats.org/drawingml/2006/picture">
+                  <pic:nvPicPr>
+                    <pic:cNvPr id="0" name="Picture 16"/>
+                    <pic:cNvPicPr>
+                      <a:picLocks noChangeAspect="1" noChangeArrowheads="1"/>
+                    </pic:cNvPicPr>
+                  </pic:nvPicPr>
+                  <pic:blipFill>
+                    <a:blip r:embed="rId13" cstate="print">
+                      <a:extLst>
+                        <a:ext uri="{28A0092B-C50C-407E-A947-70E740481C1C}">
+                          <a14:useLocalDpi xmlns:a14="http://schemas.microsoft.com/office/drawing/2010/main" val="0"/>
+                        </a:ext>
+                      </a:extLst>
+                    </a:blip>
+                    <a:srcRect/>
+                    <a:stretch>
+                      <a:fillRect/>
+                    </a:stretch>
+                  </pic:blipFill>
+                  <pic:spPr bwMode="auto">
+                    <a:xfrm>
+                      <a:off x="0" y="0"/>
+                      <a:ext cx="1440111" cy="1863588"/>
+                    </a:xfrm>
+                    <a:prstGeom prst="rect">
+                      <a:avLst/>
+                    </a:prstGeom>
+                    <a:noFill/>
+                    <a:ln>
+                      <a:noFill/>
+                    </a:ln>
+                  </pic:spPr>
+                </pic:pic>
+              </a:graphicData>
+            </a:graphic>
+          </wp:inline>
+        </w:drawing>
+      </w:r>
+      <w:r>
+        <w:t xml:space="preserve"> </w:t>
+      </w:r>
+      <w:r>
+        <w:rPr>
+          <w:noProof/>
+        </w:rPr>
+        <w:drawing>
+          <wp:inline distT="0" distB="0" distL="0" distR="0" wp14:anchorId="0E9F154E" wp14:editId="08010D35">
+            <wp:extent cx="1428750" cy="1848887"/>
+            <wp:effectExtent l="0" t="0" r="0" b="0"/>
+            <wp:docPr id="30" name="Picture 8"/>
+            <wp:cNvGraphicFramePr>
+              <a:graphicFrameLocks xmlns:a="http://schemas.openxmlformats.org/drawingml/2006/main" noChangeAspect="1"/>
+            </wp:cNvGraphicFramePr>
+            <a:graphic xmlns:a="http://schemas.openxmlformats.org/drawingml/2006/main">
+              <a:graphicData uri="http://schemas.openxmlformats.org/drawingml/2006/picture">
+                <pic:pic xmlns:pic="http://schemas.openxmlformats.org/drawingml/2006/picture">
+                  <pic:nvPicPr>
+                    <pic:cNvPr id="0" name="Picture 15"/>
+                    <pic:cNvPicPr>
+                      <a:picLocks noChangeAspect="1" noChangeArrowheads="1"/>
+                    </pic:cNvPicPr>
+                  </pic:nvPicPr>
+                  <pic:blipFill>
+                    <a:blip r:embed="rId14" cstate="print">
+                      <a:extLst>
+                        <a:ext uri="{28A0092B-C50C-407E-A947-70E740481C1C}">
+                          <a14:useLocalDpi xmlns:a14="http://schemas.microsoft.com/office/drawing/2010/main" val="0"/>
+                        </a:ext>
+                      </a:extLst>
+                    </a:blip>
+                    <a:srcRect/>
+                    <a:stretch>
+                      <a:fillRect/>
+                    </a:stretch>
+                  </pic:blipFill>
+                  <pic:spPr bwMode="auto">
+                    <a:xfrm>
+                      <a:off x="0" y="0"/>
+                      <a:ext cx="1439927" cy="1863351"/>
+                    </a:xfrm>
+                    <a:prstGeom prst="rect">
+                      <a:avLst/>
+                    </a:prstGeom>
+                    <a:noFill/>
+                    <a:ln>
+                      <a:noFill/>
+                    </a:ln>
+                  </pic:spPr>
+                </pic:pic>
+              </a:graphicData>
+            </a:graphic>
+          </wp:inline>
+        </w:drawing>
+      </w:r>
+      <w:r>
+        <w:t xml:space="preserve"> </w:t>
+      </w:r>
     </w:p>
+    <w:p/>
     <w:sectPr>
-      <w:pgSz w:w="11906" w:h="8391" w:orient="landscape" w:code="11"/>
+      <w:pgSz w:w="16838" w:h="11906" w:orient="landscape" w:code="9"/>
       <w:pgMar w:top="284" w:right="284" w:bottom="284" w:left="284" w:header="720" w:footer="720" w:gutter="0"/>
       <w:cols w:space="720"/>
       <w:docGrid w:linePitch="360"/>
@@ -962,17 +1532,17 @@
     <w:lsdException w:name="Unresolved Mention" w:semiHidden="1" w:unhideWhenUsed="1"/>
     <w:lsdException w:name="Smart Link" w:semiHidden="1" w:unhideWhenUsed="1"/>
   </w:latentStyles>
-  <w:style w:type="paragraph" w:default="1" w:styleId="Normal">
+  <w:style w:type="paragraph" w:default="1" w:styleId="a">
     <w:name w:val="Normal"/>
     <w:qFormat/>
   </w:style>
-  <w:style w:type="character" w:default="1" w:styleId="DefaultParagraphFont">
+  <w:style w:type="character" w:default="1" w:styleId="a0">
     <w:name w:val="Default Paragraph Font"/>
     <w:uiPriority w:val="1"/>
     <w:semiHidden/>
     <w:unhideWhenUsed/>
   </w:style>
-  <w:style w:type="table" w:default="1" w:styleId="TableNormal">
+  <w:style w:type="table" w:default="1" w:styleId="a1">
     <w:name w:val="Normal Table"/>
     <w:uiPriority w:val="99"/>
     <w:semiHidden/>
@@ -987,16 +1557,16 @@
       </w:tblCellMar>
     </w:tblPr>
   </w:style>
-  <w:style w:type="numbering" w:default="1" w:styleId="NoList">
+  <w:style w:type="numbering" w:default="1" w:styleId="a2">
     <w:name w:val="No List"/>
     <w:uiPriority w:val="99"/>
     <w:semiHidden/>
     <w:unhideWhenUsed/>
   </w:style>
-  <w:style w:type="paragraph" w:styleId="Caption">
+  <w:style w:type="paragraph" w:styleId="a3">
     <w:name w:val="caption"/>
-    <w:basedOn w:val="Normal"/>
-    <w:next w:val="Normal"/>
+    <w:basedOn w:val="a"/>
+    <w:next w:val="a"/>
     <w:uiPriority w:val="35"/>
     <w:unhideWhenUsed/>
     <w:qFormat/>
@@ -1317,7 +1887,7 @@
 </file>
 
 <file path=customXml/itemProps1.xml><?xml version="1.0" encoding="utf-8"?>
-<ds:datastoreItem xmlns:ds="http://schemas.openxmlformats.org/officeDocument/2006/customXml" ds:itemID="{1FA413CB-6F11-49EB-AA66-C7D533648D51}">
+<ds:datastoreItem xmlns:ds="http://schemas.openxmlformats.org/officeDocument/2006/customXml" ds:itemID="{45307DED-5C31-4A0D-BD7A-03CF4C9DBD4C}">
   <ds:schemaRefs>
     <ds:schemaRef ds:uri="http://schemas.openxmlformats.org/officeDocument/2006/bibliography"/>
   </ds:schemaRefs>

</xml_diff>